<commit_message>
Finished the fixing + added the complete documentation for the lab
</commit_message>
<xml_diff>
--- a/Lab3/documentation.docx
+++ b/Lab3/documentation.docx
@@ -1,15 +1,94 @@
 
 <file path=word/document.xml><?xml version="1.0" encoding="utf-8"?>
-<w:document xmlns:wpc="http://schemas.microsoft.com/office/word/2010/wordprocessingCanvas" xmlns:cx="http://schemas.microsoft.com/office/drawing/2014/chartex" xmlns:cx1="http://schemas.microsoft.com/office/drawing/2015/9/8/chartex" xmlns:cx2="http://schemas.microsoft.com/office/drawing/2015/10/21/chartex" xmlns:cx3="http://schemas.microsoft.com/office/drawing/2016/5/9/chartex" xmlns:cx4="http://schemas.microsoft.com/office/drawing/2016/5/10/chartex" xmlns:cx5="http://schemas.microsoft.com/office/drawing/2016/5/11/chartex" xmlns:cx6="http://schemas.microsoft.com/office/drawing/2016/5/12/chartex" xmlns:cx7="http://schemas.microsoft.com/office/drawing/2016/5/13/chartex" xmlns:cx8="http://schemas.microsoft.com/office/drawing/2016/5/14/chartex" xmlns:mc="http://schemas.openxmlformats.org/markup-compatibility/2006" xmlns:aink="http://schemas.microsoft.com/office/drawing/2016/ink" xmlns:am3d="http://schemas.microsoft.com/office/drawing/2017/model3d" xmlns:o="urn:schemas-microsoft-com:office:office" xmlns:oel="http://schemas.microsoft.com/office/2019/extlst" xmlns:r="http://schemas.openxmlformats.org/officeDocument/2006/relationships" xmlns:m="http://schemas.openxmlformats.org/officeDocument/2006/math" xmlns:v="urn:schemas-microsoft-com:vml" xmlns:wp14="http://schemas.microsoft.com/office/word/2010/wordprocessingDrawing" xmlns:wp="http://schemas.openxmlformats.org/drawingml/2006/wordprocessingDrawing" xmlns:w10="urn:schemas-microsoft-com:office:word" xmlns:w="http://schemas.openxmlformats.org/wordprocessingml/2006/main" xmlns:w14="http://schemas.microsoft.com/office/word/2010/wordml" xmlns:w15="http://schemas.microsoft.com/office/word/2012/wordml" xmlns:w16cex="http://schemas.microsoft.com/office/word/2018/wordml/cex" xmlns:w16cid="http://schemas.microsoft.com/office/word/2016/wordml/cid" xmlns:w16="http://schemas.microsoft.com/office/word/2018/wordml" xmlns:w16sdtdh="http://schemas.microsoft.com/office/word/2020/wordml/sdtdatahash" xmlns:w16se="http://schemas.microsoft.com/office/word/2015/wordml/symex" xmlns:wpg="http://schemas.microsoft.com/office/word/2010/wordprocessingGroup" xmlns:wpi="http://schemas.microsoft.com/office/word/2010/wordprocessingInk" xmlns:wne="http://schemas.microsoft.com/office/word/2006/wordml" xmlns:wps="http://schemas.microsoft.com/office/word/2010/wordprocessingShape" mc:Ignorable="w14 w15 w16se w16cid w16 w16cex w16sdtdh wp14">
+<w:document xmlns:wpc="http://schemas.microsoft.com/office/word/2010/wordprocessingCanvas" xmlns:cx="http://schemas.microsoft.com/office/drawing/2014/chartex" xmlns:cx1="http://schemas.microsoft.com/office/drawing/2015/9/8/chartex" xmlns:cx2="http://schemas.microsoft.com/office/drawing/2015/10/21/chartex" xmlns:cx3="http://schemas.microsoft.com/office/drawing/2016/5/9/chartex" xmlns:cx4="http://schemas.microsoft.com/office/drawing/2016/5/10/chartex" xmlns:cx5="http://schemas.microsoft.com/office/drawing/2016/5/11/chartex" xmlns:cx6="http://schemas.microsoft.com/office/drawing/2016/5/12/chartex" xmlns:cx7="http://schemas.microsoft.com/office/drawing/2016/5/13/chartex" xmlns:cx8="http://schemas.microsoft.com/office/drawing/2016/5/14/chartex" xmlns:mc="http://schemas.openxmlformats.org/markup-compatibility/2006" xmlns:aink="http://schemas.microsoft.com/office/drawing/2016/ink" xmlns:am3d="http://schemas.microsoft.com/office/drawing/2017/model3d" xmlns:o="urn:schemas-microsoft-com:office:office" xmlns:r="http://schemas.openxmlformats.org/officeDocument/2006/relationships" xmlns:m="http://schemas.openxmlformats.org/officeDocument/2006/math" xmlns:v="urn:schemas-microsoft-com:vml" xmlns:wp14="http://schemas.microsoft.com/office/word/2010/wordprocessingDrawing" xmlns:wp="http://schemas.openxmlformats.org/drawingml/2006/wordprocessingDrawing" xmlns:w10="urn:schemas-microsoft-com:office:word" xmlns:w="http://schemas.openxmlformats.org/wordprocessingml/2006/main" xmlns:w14="http://schemas.microsoft.com/office/word/2010/wordml" xmlns:w15="http://schemas.microsoft.com/office/word/2012/wordml" xmlns:w16cid="http://schemas.microsoft.com/office/word/2016/wordml/cid" xmlns:w16se="http://schemas.microsoft.com/office/word/2015/wordml/symex" xmlns:wpg="http://schemas.microsoft.com/office/word/2010/wordprocessingGroup" xmlns:wpi="http://schemas.microsoft.com/office/word/2010/wordprocessingInk" xmlns:wne="http://schemas.microsoft.com/office/word/2006/wordml" xmlns:wps="http://schemas.microsoft.com/office/word/2010/wordprocessingShape" mc:Ignorable="w14 w15 w16se w16cid wp14">
   <w:body>
     <w:p>
       <w:r>
+        <w:fldChar w:fldCharType="begin"/>
+      </w:r>
+      <w:r>
+        <w:instrText xml:space="preserve"> HYPERLINK "</w:instrText>
+      </w:r>
+      <w:r>
+        <w:instrText>https://github.com/AlexandraBledea/Sem5-FLCD</w:instrText>
+      </w:r>
+      <w:r>
+        <w:instrText xml:space="preserve">" </w:instrText>
+      </w:r>
+      <w:r>
+        <w:fldChar w:fldCharType="separate"/>
+      </w:r>
+      <w:r>
+        <w:rPr>
+          <w:rStyle w:val="Hyperlink"/>
+        </w:rPr>
         <w:t>https://github.com/AlexandraBledea/Sem5-FLCD</w:t>
       </w:r>
-    </w:p>
-    <w:p>
-      <w:r>
-        <w:t xml:space="preserve">For my </w:t>
+      <w:r>
+        <w:fldChar w:fldCharType="end"/>
+      </w:r>
+    </w:p>
+    <w:p/>
+    <w:p>
+      <w:pPr>
+        <w:rPr>
+          <w:b/>
+          <w:bCs/>
+        </w:rPr>
+      </w:pPr>
+      <w:proofErr w:type="spellStart"/>
+      <w:r>
+        <w:rPr>
+          <w:b/>
+          <w:bCs/>
+        </w:rPr>
+        <w:t>MyScanner</w:t>
+      </w:r>
+      <w:proofErr w:type="spellEnd"/>
+      <w:r>
+        <w:rPr>
+          <w:b/>
+          <w:bCs/>
+        </w:rPr>
+        <w:t>:</w:t>
+      </w:r>
+      <w:bookmarkStart w:id="0" w:name="_GoBack"/>
+      <w:bookmarkEnd w:id="0"/>
+    </w:p>
+    <w:p>
+      <w:r>
+        <w:t>I chose to implement it in the following way:</w:t>
+      </w:r>
+    </w:p>
+    <w:p>
+      <w:r>
+        <w:t xml:space="preserve">I keep 3 lists, with the following values: one for operators, one for separators and one for </w:t>
+      </w:r>
+      <w:proofErr w:type="spellStart"/>
+      <w:r>
+        <w:t>reservedWords</w:t>
+      </w:r>
+      <w:proofErr w:type="spellEnd"/>
+      <w:r>
+        <w:t>.</w:t>
+      </w:r>
+    </w:p>
+    <w:p>
+      <w:r>
+        <w:t xml:space="preserve">I keep the </w:t>
+      </w:r>
+      <w:proofErr w:type="spellStart"/>
+      <w:r>
+        <w:t>filePath</w:t>
+      </w:r>
+      <w:proofErr w:type="spellEnd"/>
+      <w:r>
+        <w:t xml:space="preserve"> from where I will read the program.</w:t>
+      </w:r>
+    </w:p>
+    <w:p>
+      <w:r>
+        <w:t xml:space="preserve">I keep the </w:t>
       </w:r>
       <w:proofErr w:type="spellStart"/>
       <w:r>
@@ -17,131 +96,1065 @@
       </w:r>
       <w:proofErr w:type="spellEnd"/>
       <w:r>
-        <w:t xml:space="preserve"> I chose to implement one </w:t>
-      </w:r>
-      <w:proofErr w:type="spellStart"/>
-      <w:r>
-        <w:t>HashTable</w:t>
-      </w:r>
-      <w:proofErr w:type="spellEnd"/>
-      <w:r>
-        <w:t xml:space="preserve"> which can be used for both the identifiers table and constants table, as well as one single table which contains both of them.</w:t>
-      </w:r>
-    </w:p>
-    <w:p>
-      <w:r>
-        <w:t xml:space="preserve">The approach for my </w:t>
-      </w:r>
-      <w:proofErr w:type="spellStart"/>
-      <w:r>
-        <w:t>hashtable</w:t>
-      </w:r>
-      <w:proofErr w:type="spellEnd"/>
-      <w:r>
-        <w:t xml:space="preserve"> is o have lists in lists, so basically, on each position from the list I have another list.</w:t>
-      </w:r>
-    </w:p>
-    <w:p>
+        <w:t xml:space="preserve"> in which I am going to store the identifiers and the constants.</w:t>
+      </w:r>
+    </w:p>
+    <w:p>
+      <w:r>
+        <w:t xml:space="preserve">I keep the </w:t>
+      </w:r>
+      <w:proofErr w:type="spellStart"/>
+      <w:r>
+        <w:t>ProgramInternalForm</w:t>
+      </w:r>
+      <w:proofErr w:type="spellEnd"/>
+      <w:r>
+        <w:t xml:space="preserve"> where I am going to store the tokens + identifiers + constants.</w:t>
+      </w:r>
+    </w:p>
+    <w:p/>
+    <w:p>
+      <w:r>
+        <w:t xml:space="preserve">    /**</w:t>
+      </w:r>
+    </w:p>
+    <w:p>
+      <w:r>
+        <w:t xml:space="preserve">     * This is the constructor and here we initialize the </w:t>
+      </w:r>
+      <w:proofErr w:type="spellStart"/>
+      <w:r>
+        <w:t>symbolTable</w:t>
+      </w:r>
+      <w:proofErr w:type="spellEnd"/>
+      <w:r>
+        <w:t xml:space="preserve">, the </w:t>
+      </w:r>
+      <w:proofErr w:type="spellStart"/>
+      <w:r>
+        <w:t>pif</w:t>
+      </w:r>
+      <w:proofErr w:type="spellEnd"/>
+      <w:r>
+        <w:t xml:space="preserve"> and the </w:t>
+      </w:r>
+      <w:proofErr w:type="spellStart"/>
+      <w:r>
+        <w:t>filePath</w:t>
+      </w:r>
+      <w:proofErr w:type="spellEnd"/>
+    </w:p>
+    <w:p>
+      <w:r>
+        <w:t xml:space="preserve">     * @param </w:t>
+      </w:r>
+      <w:proofErr w:type="spellStart"/>
+      <w:r>
+        <w:t>filePath</w:t>
+      </w:r>
+      <w:proofErr w:type="spellEnd"/>
+      <w:r>
+        <w:t xml:space="preserve"> - represents the </w:t>
+      </w:r>
+      <w:proofErr w:type="spellStart"/>
+      <w:r>
+        <w:t>filePath</w:t>
+      </w:r>
+      <w:proofErr w:type="spellEnd"/>
+      <w:r>
+        <w:t xml:space="preserve"> from the while from where we are going to read the program</w:t>
+      </w:r>
+    </w:p>
+    <w:p>
+      <w:r>
+        <w:t xml:space="preserve">     */</w:t>
+      </w:r>
+      <w:r>
+        <w:t xml:space="preserve"> </w:t>
+      </w:r>
+    </w:p>
+    <w:p>
+      <w:pPr>
+        <w:rPr>
+          <w:b/>
+          <w:bCs/>
+        </w:rPr>
+      </w:pPr>
+      <w:r>
+        <w:rPr>
+          <w:b/>
+          <w:bCs/>
+        </w:rPr>
+        <w:t xml:space="preserve">Public </w:t>
+      </w:r>
       <w:proofErr w:type="spellStart"/>
       <w:proofErr w:type="gramStart"/>
       <w:r>
-        <w:t>getSize</w:t>
-      </w:r>
-      <w:proofErr w:type="spellEnd"/>
-      <w:r>
+        <w:rPr>
+          <w:b/>
+          <w:bCs/>
+        </w:rPr>
+        <w:t>MyScanner</w:t>
+      </w:r>
+      <w:proofErr w:type="spellEnd"/>
+      <w:r>
+        <w:rPr>
+          <w:b/>
+          <w:bCs/>
+        </w:rPr>
         <w:t>(</w:t>
       </w:r>
       <w:proofErr w:type="gramEnd"/>
       <w:r>
-        <w:t xml:space="preserve">) method returns the size of the </w:t>
-      </w:r>
-      <w:proofErr w:type="spellStart"/>
-      <w:r>
-        <w:t>hashtable</w:t>
-      </w:r>
-      <w:proofErr w:type="spellEnd"/>
-    </w:p>
-    <w:p>
+        <w:rPr>
+          <w:b/>
+          <w:bCs/>
+        </w:rPr>
+        <w:t xml:space="preserve">String </w:t>
+      </w:r>
+      <w:proofErr w:type="spellStart"/>
+      <w:r>
+        <w:rPr>
+          <w:b/>
+          <w:bCs/>
+        </w:rPr>
+        <w:t>filePath</w:t>
+      </w:r>
+      <w:proofErr w:type="spellEnd"/>
+      <w:r>
+        <w:rPr>
+          <w:b/>
+          <w:bCs/>
+        </w:rPr>
+        <w:t>)</w:t>
+      </w:r>
+    </w:p>
+    <w:p/>
+    <w:p/>
+    <w:p>
+      <w:r>
+        <w:t xml:space="preserve">    /**</w:t>
+      </w:r>
+    </w:p>
+    <w:p>
+      <w:r>
+        <w:t xml:space="preserve">     * In this method we read the content of the file and replace the tabs with ""</w:t>
+      </w:r>
+    </w:p>
+    <w:p>
+      <w:r>
+        <w:t xml:space="preserve">     * @return - We return the content of the read file</w:t>
+      </w:r>
+    </w:p>
+    <w:p>
+      <w:r>
+        <w:t xml:space="preserve">     * @throws </w:t>
+      </w:r>
+      <w:proofErr w:type="spellStart"/>
+      <w:r>
+        <w:t>FileNotFoundException</w:t>
+      </w:r>
+      <w:proofErr w:type="spellEnd"/>
+      <w:r>
+        <w:t xml:space="preserve"> if the file doesn't exist</w:t>
+      </w:r>
+    </w:p>
+    <w:p>
+      <w:r>
+        <w:t xml:space="preserve">     */</w:t>
+      </w:r>
+      <w:r>
+        <w:t xml:space="preserve"> </w:t>
+      </w:r>
+    </w:p>
+    <w:p>
+      <w:pPr>
+        <w:rPr>
+          <w:b/>
+          <w:bCs/>
+        </w:rPr>
+      </w:pPr>
+      <w:r>
+        <w:rPr>
+          <w:b/>
+          <w:bCs/>
+        </w:rPr>
+        <w:t xml:space="preserve">Private String </w:t>
+      </w:r>
       <w:proofErr w:type="spellStart"/>
       <w:proofErr w:type="gramStart"/>
       <w:r>
-        <w:t>findPositionOfTerm</w:t>
-      </w:r>
-      <w:proofErr w:type="spellEnd"/>
-      <w:r>
+        <w:rPr>
+          <w:b/>
+          <w:bCs/>
+        </w:rPr>
+        <w:t>readFile</w:t>
+      </w:r>
+      <w:proofErr w:type="spellEnd"/>
+      <w:r>
+        <w:rPr>
+          <w:b/>
+          <w:bCs/>
+        </w:rPr>
         <w:t>(</w:t>
       </w:r>
       <w:proofErr w:type="gramEnd"/>
       <w:r>
-        <w:t>String term) method returns the position of the term, which is computed the following way: we compute the hash for that term, we check whether the list from that is not empty, if it is empty we return null, otherwise we take the list from that position, parse it and when we reach our terminal, we create a Pair with the hash and terminal’s index from the list.</w:t>
-      </w:r>
-    </w:p>
-    <w:p>
+        <w:rPr>
+          <w:b/>
+          <w:bCs/>
+        </w:rPr>
+        <w:t xml:space="preserve">) throws </w:t>
+      </w:r>
+      <w:proofErr w:type="spellStart"/>
+      <w:r>
+        <w:rPr>
+          <w:b/>
+          <w:bCs/>
+        </w:rPr>
+        <w:t>FileNotFoundException</w:t>
+      </w:r>
+      <w:proofErr w:type="spellEnd"/>
+      <w:r>
+        <w:rPr>
+          <w:b/>
+          <w:bCs/>
+        </w:rPr>
+        <w:t>()</w:t>
+      </w:r>
+    </w:p>
+    <w:p/>
+    <w:p/>
+    <w:p/>
+    <w:p/>
+    <w:p/>
+    <w:p>
+      <w:r>
+        <w:lastRenderedPageBreak/>
+        <w:t xml:space="preserve">    /**</w:t>
+      </w:r>
+    </w:p>
+    <w:p>
+      <w:r>
+        <w:t xml:space="preserve">     * Practically, this method is some sort of wrapper for the real tokenize method, which prepares the array for the</w:t>
+      </w:r>
+      <w:r>
+        <w:t xml:space="preserve"> </w:t>
+      </w:r>
+      <w:r>
+        <w:t>real process of splitting the tokens.</w:t>
+      </w:r>
+    </w:p>
+    <w:p>
+      <w:r>
+        <w:t xml:space="preserve">     * In this method, we call the method for reading the content of the file, we concatenate the separators into a</w:t>
+      </w:r>
+      <w:r>
+        <w:t xml:space="preserve"> </w:t>
+      </w:r>
+      <w:r>
+        <w:t>simple string, we use that string to split the program into a list of string where we have stored the tokens +</w:t>
+      </w:r>
+      <w:r>
+        <w:t xml:space="preserve"> </w:t>
+      </w:r>
+      <w:r>
+        <w:t>identifiers + constants + the separators from the  created string. In the end, the tokenize method is called,</w:t>
+      </w:r>
+      <w:r>
+        <w:t xml:space="preserve"> </w:t>
+      </w:r>
+      <w:r>
+        <w:t>method which will create a List of pair which contains the token/</w:t>
+      </w:r>
+      <w:proofErr w:type="spellStart"/>
+      <w:r>
+        <w:t>idenfitier</w:t>
+      </w:r>
+      <w:proofErr w:type="spellEnd"/>
+      <w:r>
+        <w:t>/constant + the number of the line</w:t>
+      </w:r>
+      <w:r>
+        <w:t xml:space="preserve"> </w:t>
+      </w:r>
+      <w:r>
+        <w:t>on which it was placed.</w:t>
+      </w:r>
+    </w:p>
+    <w:p>
+      <w:r>
+        <w:t xml:space="preserve">     * @return - the list of pairs composed of tokens/identifiers/constants + the number of the line on which them were</w:t>
+      </w:r>
+      <w:r>
+        <w:t xml:space="preserve"> </w:t>
+      </w:r>
+      <w:r>
+        <w:t>placed</w:t>
+      </w:r>
+    </w:p>
+    <w:p>
+      <w:r>
+        <w:t xml:space="preserve">     */</w:t>
+      </w:r>
+    </w:p>
+    <w:p>
+      <w:pPr>
+        <w:rPr>
+          <w:b/>
+          <w:bCs/>
+        </w:rPr>
+      </w:pPr>
+      <w:r>
+        <w:rPr>
+          <w:b/>
+          <w:bCs/>
+        </w:rPr>
+        <w:t xml:space="preserve">Private List&lt;Pair&lt;String, Integer&gt;&gt; </w:t>
+      </w:r>
       <w:proofErr w:type="spellStart"/>
       <w:proofErr w:type="gramStart"/>
       <w:r>
-        <w:t>findByPos</w:t>
-      </w:r>
-      <w:proofErr w:type="spellEnd"/>
-      <w:r>
+        <w:rPr>
+          <w:b/>
+          <w:bCs/>
+        </w:rPr>
+        <w:t>createListOfProgramsElems</w:t>
+      </w:r>
+      <w:proofErr w:type="spellEnd"/>
+      <w:r>
+        <w:rPr>
+          <w:b/>
+          <w:bCs/>
+        </w:rPr>
         <w:t>(</w:t>
       </w:r>
       <w:proofErr w:type="gramEnd"/>
       <w:r>
-        <w:t>Pair pos) method will return the terminal from the symbol table based on its position</w:t>
-      </w:r>
-    </w:p>
-    <w:p>
+        <w:rPr>
+          <w:b/>
+          <w:bCs/>
+        </w:rPr>
+        <w:t>)</w:t>
+      </w:r>
+    </w:p>
+    <w:p/>
+    <w:p/>
+    <w:p>
+      <w:r>
+        <w:t xml:space="preserve">    /**</w:t>
+      </w:r>
+    </w:p>
+    <w:p>
+      <w:r>
+        <w:t xml:space="preserve">     * Within this method, we go through each string from </w:t>
+      </w:r>
+      <w:proofErr w:type="spellStart"/>
+      <w:r>
+        <w:t>tokensToBe</w:t>
+      </w:r>
+      <w:proofErr w:type="spellEnd"/>
+      <w:r>
+        <w:t xml:space="preserve"> and look in what case are we:</w:t>
+      </w:r>
+    </w:p>
+    <w:p>
+      <w:r>
+        <w:t xml:space="preserve">     * We can have 4 cases:</w:t>
+      </w:r>
+    </w:p>
+    <w:p>
+      <w:r>
+        <w:t xml:space="preserve">     * 1) the case when we are managing a string</w:t>
+      </w:r>
+    </w:p>
+    <w:p>
+      <w:r>
+        <w:t xml:space="preserve">     * -- a) where we are either at the start of the string and we start to create it</w:t>
+      </w:r>
+    </w:p>
+    <w:p>
+      <w:r>
+        <w:t xml:space="preserve">     * -- b) we found the end of the </w:t>
+      </w:r>
       <w:proofErr w:type="gramStart"/>
       <w:r>
-        <w:t>hash(</w:t>
+        <w:t>string</w:t>
       </w:r>
       <w:proofErr w:type="gramEnd"/>
       <w:r>
-        <w:t>String key) – represents my hash function and the approach used is to compute the sum of the characters and do modulo size.</w:t>
-      </w:r>
-    </w:p>
-    <w:p>
-      <w:proofErr w:type="spellStart"/>
+        <w:t xml:space="preserve"> so we add it to our final list + the line on which it is situated</w:t>
+      </w:r>
+    </w:p>
+    <w:p>
+      <w:r>
+        <w:t xml:space="preserve">     * 2) the case when we are managing a char</w:t>
+      </w:r>
+    </w:p>
+    <w:p>
+      <w:r>
+        <w:t xml:space="preserve">     * -- a) where we are either at the start of the char and we start to create it</w:t>
+      </w:r>
+    </w:p>
+    <w:p>
+      <w:r>
+        <w:t xml:space="preserve">     * -- b) we found the end of the </w:t>
+      </w:r>
       <w:proofErr w:type="gramStart"/>
       <w:r>
-        <w:t>containsTerm</w:t>
-      </w:r>
-      <w:proofErr w:type="spellEnd"/>
-      <w:r>
+        <w:t>char</w:t>
+      </w:r>
+      <w:proofErr w:type="gramEnd"/>
+      <w:r>
+        <w:t xml:space="preserve"> so we add it to our final list + the line on which it is situated</w:t>
+      </w:r>
+    </w:p>
+    <w:p>
+      <w:r>
+        <w:t xml:space="preserve">     * 3) the case when we have a new line</w:t>
+      </w:r>
+    </w:p>
+    <w:p>
+      <w:r>
+        <w:t xml:space="preserve">     * -- we simply increase the line number in this case</w:t>
+      </w:r>
+    </w:p>
+    <w:p>
+      <w:r>
+        <w:t xml:space="preserve">     * 4) the case when:</w:t>
+      </w:r>
+    </w:p>
+    <w:p>
+      <w:r>
+        <w:t xml:space="preserve">     * -- a) if we have a string, we keep compute the string</w:t>
+      </w:r>
+    </w:p>
+    <w:p>
+      <w:r>
+        <w:t xml:space="preserve">     * -- b) if we have a char, we compute the char</w:t>
+      </w:r>
+    </w:p>
+    <w:p>
+      <w:r>
+        <w:t xml:space="preserve">     * -- c) if the token is different from " " (space) it means we found a token and we add it to our final list </w:t>
+      </w:r>
+      <w:proofErr w:type="gramStart"/>
+      <w:r>
+        <w:t xml:space="preserve">+ </w:t>
+      </w:r>
+      <w:r>
+        <w:t xml:space="preserve"> </w:t>
+      </w:r>
+      <w:r>
+        <w:t>the</w:t>
+      </w:r>
+      <w:proofErr w:type="gramEnd"/>
+      <w:r>
+        <w:t xml:space="preserve"> line on which it is situated</w:t>
+      </w:r>
+    </w:p>
+    <w:p>
+      <w:r>
+        <w:lastRenderedPageBreak/>
+        <w:t xml:space="preserve">     * Basically, in this method we go through the elements of the program and for each of them, if they compose a token/identifier/constant we add it</w:t>
+      </w:r>
+      <w:r>
+        <w:t xml:space="preserve"> </w:t>
+      </w:r>
+      <w:r>
+        <w:t xml:space="preserve">to the final </w:t>
+      </w:r>
+      <w:proofErr w:type="gramStart"/>
+      <w:r>
+        <w:t>list</w:t>
+      </w:r>
+      <w:proofErr w:type="gramEnd"/>
+      <w:r>
+        <w:t xml:space="preserve"> and we compute also the line number on which each of the are situated. (we somehow tokenize the </w:t>
+      </w:r>
+      <w:proofErr w:type="spellStart"/>
+      <w:r>
+        <w:t>elems</w:t>
+      </w:r>
+      <w:proofErr w:type="spellEnd"/>
+      <w:r>
+        <w:t xml:space="preserve"> which compose the program)</w:t>
+      </w:r>
+    </w:p>
+    <w:p>
+      <w:r>
+        <w:t xml:space="preserve">     * @param </w:t>
+      </w:r>
+      <w:proofErr w:type="spellStart"/>
+      <w:r>
+        <w:t>tokensToBe</w:t>
+      </w:r>
+      <w:proofErr w:type="spellEnd"/>
+      <w:r>
+        <w:t xml:space="preserve"> - the List of program elements (strings) + the separators</w:t>
+      </w:r>
+    </w:p>
+    <w:p>
+      <w:r>
+        <w:t xml:space="preserve">     * @return - the list of pairs composed of tokens/identifiers/constants + the number of the line on which them were placed</w:t>
+      </w:r>
+    </w:p>
+    <w:p>
+      <w:r>
+        <w:t xml:space="preserve">     */</w:t>
+      </w:r>
+    </w:p>
+    <w:p>
+      <w:pPr>
+        <w:rPr>
+          <w:b/>
+          <w:bCs/>
+        </w:rPr>
+      </w:pPr>
+      <w:r>
+        <w:rPr>
+          <w:b/>
+          <w:bCs/>
+        </w:rPr>
+        <w:t xml:space="preserve">Private List&lt;Pair&lt;String, Integer&gt;&gt; </w:t>
+      </w:r>
+      <w:proofErr w:type="gramStart"/>
+      <w:r>
+        <w:rPr>
+          <w:b/>
+          <w:bCs/>
+        </w:rPr>
+        <w:t>tokenize(</w:t>
+      </w:r>
+      <w:proofErr w:type="gramEnd"/>
+      <w:r>
+        <w:rPr>
+          <w:b/>
+          <w:bCs/>
+        </w:rPr>
+        <w:t xml:space="preserve">List&lt;String&gt; </w:t>
+      </w:r>
+      <w:proofErr w:type="spellStart"/>
+      <w:r>
+        <w:rPr>
+          <w:b/>
+          <w:bCs/>
+        </w:rPr>
+        <w:t>tokensToBe</w:t>
+      </w:r>
+      <w:proofErr w:type="spellEnd"/>
+      <w:r>
+        <w:rPr>
+          <w:b/>
+          <w:bCs/>
+        </w:rPr>
+        <w:t>)</w:t>
+      </w:r>
+    </w:p>
+    <w:p>
+      <w:pPr>
+        <w:rPr>
+          <w:b/>
+          <w:bCs/>
+        </w:rPr>
+      </w:pPr>
+    </w:p>
+    <w:p>
+      <w:r>
+        <w:t xml:space="preserve">    /**</w:t>
+      </w:r>
+    </w:p>
+    <w:p>
+      <w:r>
+        <w:t xml:space="preserve">     *  In this method, we scan the list of created tokens and we classify each of them in a category:</w:t>
+      </w:r>
+    </w:p>
+    <w:p>
+      <w:r>
+        <w:t xml:space="preserve">     *  a) 2 - for </w:t>
+      </w:r>
+      <w:proofErr w:type="spellStart"/>
+      <w:r>
+        <w:t>reservedWords</w:t>
+      </w:r>
+      <w:proofErr w:type="spellEnd"/>
+    </w:p>
+    <w:p>
+      <w:r>
+        <w:t xml:space="preserve">     *  b) 3 - for operators</w:t>
+      </w:r>
+    </w:p>
+    <w:p>
+      <w:r>
+        <w:t xml:space="preserve">     *  c) 4 - for separators</w:t>
+      </w:r>
+    </w:p>
+    <w:p>
+      <w:r>
+        <w:t xml:space="preserve">     *  d) 0 - for constants</w:t>
+      </w:r>
+    </w:p>
+    <w:p>
+      <w:r>
+        <w:t xml:space="preserve">     *  e) 1 - for identifiers</w:t>
+      </w:r>
+    </w:p>
+    <w:p>
+      <w:r>
+        <w:t xml:space="preserve">     *  If the token is a constant or an </w:t>
+      </w:r>
+      <w:proofErr w:type="gramStart"/>
+      <w:r>
+        <w:t>identifier</w:t>
+      </w:r>
+      <w:proofErr w:type="gramEnd"/>
+      <w:r>
+        <w:t xml:space="preserve"> we add it to the Symbol Table</w:t>
+      </w:r>
+    </w:p>
+    <w:p>
+      <w:r>
+        <w:t xml:space="preserve">     *  After figuring out the category, we add the</w:t>
+      </w:r>
+      <w:r>
+        <w:t>m</w:t>
+      </w:r>
+      <w:r>
+        <w:t xml:space="preserve"> to the </w:t>
+      </w:r>
+      <w:proofErr w:type="spellStart"/>
+      <w:r>
+        <w:t>ProgramInternalForm</w:t>
+      </w:r>
+      <w:proofErr w:type="spellEnd"/>
+      <w:r>
+        <w:t xml:space="preserve"> + their position in the symbol table </w:t>
+      </w:r>
+      <w:proofErr w:type="gramStart"/>
+      <w:r>
+        <w:t>( (</w:t>
+      </w:r>
+      <w:proofErr w:type="gramEnd"/>
+      <w:r>
+        <w:t>-1, -1) for anything that is not a constant and an identifier ) + their category (0, 1, 2, 3, 4)</w:t>
+      </w:r>
+    </w:p>
+    <w:p>
+      <w:r>
+        <w:t xml:space="preserve">     *  If the token is not in any of the categories, we print a message with the line of the error + the token which is invalid.</w:t>
+      </w:r>
+    </w:p>
+    <w:p>
+      <w:r>
+        <w:t xml:space="preserve">     */</w:t>
+      </w:r>
+    </w:p>
+    <w:p>
+      <w:pPr>
+        <w:rPr>
+          <w:b/>
+          <w:bCs/>
+        </w:rPr>
+      </w:pPr>
+      <w:r>
+        <w:rPr>
+          <w:b/>
+          <w:bCs/>
+        </w:rPr>
+        <w:t xml:space="preserve">Public void </w:t>
+      </w:r>
+      <w:proofErr w:type="gramStart"/>
+      <w:r>
+        <w:rPr>
+          <w:b/>
+          <w:bCs/>
+        </w:rPr>
+        <w:t>scan(</w:t>
+      </w:r>
+      <w:proofErr w:type="gramEnd"/>
+      <w:r>
+        <w:rPr>
+          <w:b/>
+          <w:bCs/>
+        </w:rPr>
+        <w:t>)</w:t>
+      </w:r>
+    </w:p>
+    <w:p>
+      <w:pPr>
+        <w:rPr>
+          <w:b/>
+          <w:bCs/>
+        </w:rPr>
+      </w:pPr>
+    </w:p>
+    <w:p>
+      <w:pPr>
+        <w:rPr>
+          <w:b/>
+          <w:bCs/>
+        </w:rPr>
+      </w:pPr>
+    </w:p>
+    <w:p>
+      <w:r>
+        <w:t xml:space="preserve">    /**</w:t>
+      </w:r>
+    </w:p>
+    <w:p>
+      <w:r>
+        <w:t xml:space="preserve">     *</w:t>
+      </w:r>
+    </w:p>
+    <w:p>
+      <w:r>
+        <w:t xml:space="preserve">     * @return the </w:t>
+      </w:r>
+      <w:proofErr w:type="spellStart"/>
+      <w:r>
+        <w:t>ProgramInternalForm</w:t>
+      </w:r>
+      <w:proofErr w:type="spellEnd"/>
+    </w:p>
+    <w:p>
+      <w:r>
+        <w:t xml:space="preserve">     */</w:t>
+      </w:r>
+    </w:p>
+    <w:p>
+      <w:pPr>
+        <w:rPr>
+          <w:b/>
+          <w:bCs/>
+        </w:rPr>
+      </w:pPr>
+      <w:r>
+        <w:rPr>
+          <w:b/>
+          <w:bCs/>
+        </w:rPr>
+        <w:t xml:space="preserve">Public </w:t>
+      </w:r>
+      <w:proofErr w:type="spellStart"/>
+      <w:r>
+        <w:rPr>
+          <w:b/>
+          <w:bCs/>
+        </w:rPr>
+        <w:t>ProgramInternalForm</w:t>
+      </w:r>
+      <w:proofErr w:type="spellEnd"/>
+      <w:r>
+        <w:rPr>
+          <w:b/>
+          <w:bCs/>
+        </w:rPr>
+        <w:t xml:space="preserve"> </w:t>
+      </w:r>
+      <w:proofErr w:type="spellStart"/>
+      <w:proofErr w:type="gramStart"/>
+      <w:r>
+        <w:rPr>
+          <w:b/>
+          <w:bCs/>
+        </w:rPr>
+        <w:t>getPif</w:t>
+      </w:r>
+      <w:proofErr w:type="spellEnd"/>
+      <w:r>
+        <w:rPr>
+          <w:b/>
+          <w:bCs/>
+        </w:rPr>
         <w:t>(</w:t>
       </w:r>
       <w:proofErr w:type="gramEnd"/>
       <w:r>
-        <w:t>String term) – returns true or false, depending if the element belongs to the symbol table or not</w:t>
-      </w:r>
-    </w:p>
-    <w:p>
+        <w:rPr>
+          <w:b/>
+          <w:bCs/>
+        </w:rPr>
+        <w:t>)</w:t>
+      </w:r>
+    </w:p>
+    <w:p/>
+    <w:p>
+      <w:r>
+        <w:t xml:space="preserve">    /**</w:t>
+      </w:r>
+    </w:p>
+    <w:p>
+      <w:r>
+        <w:t xml:space="preserve">     *</w:t>
+      </w:r>
+    </w:p>
+    <w:p>
+      <w:r>
+        <w:t xml:space="preserve">     * @return the </w:t>
+      </w:r>
+      <w:proofErr w:type="spellStart"/>
+      <w:r>
+        <w:t>SymbolTable</w:t>
+      </w:r>
+      <w:proofErr w:type="spellEnd"/>
+    </w:p>
+    <w:p>
+      <w:r>
+        <w:t xml:space="preserve">     */</w:t>
+      </w:r>
+    </w:p>
+    <w:p>
+      <w:r>
+        <w:rPr>
+          <w:b/>
+          <w:bCs/>
+        </w:rPr>
+        <w:t xml:space="preserve">Public </w:t>
+      </w:r>
+      <w:proofErr w:type="spellStart"/>
+      <w:r>
+        <w:rPr>
+          <w:b/>
+          <w:bCs/>
+        </w:rPr>
+        <w:t>SymbolTable</w:t>
+      </w:r>
+      <w:proofErr w:type="spellEnd"/>
+      <w:r>
+        <w:rPr>
+          <w:b/>
+          <w:bCs/>
+        </w:rPr>
+        <w:t xml:space="preserve"> </w:t>
+      </w:r>
+      <w:proofErr w:type="spellStart"/>
       <w:proofErr w:type="gramStart"/>
       <w:r>
+        <w:rPr>
+          <w:b/>
+          <w:bCs/>
+        </w:rPr>
+        <w:t>getSymbolTable</w:t>
+      </w:r>
+      <w:proofErr w:type="spellEnd"/>
+      <w:r>
+        <w:rPr>
+          <w:b/>
+          <w:bCs/>
+        </w:rPr>
+        <w:t>(</w:t>
+      </w:r>
+      <w:proofErr w:type="gramEnd"/>
+      <w:r>
+        <w:rPr>
+          <w:b/>
+          <w:bCs/>
+        </w:rPr>
+        <w:t>)</w:t>
+      </w:r>
+    </w:p>
+    <w:p/>
+    <w:p/>
+    <w:p>
+      <w:pPr>
+        <w:rPr>
+          <w:b/>
+          <w:bCs/>
+        </w:rPr>
+      </w:pPr>
+      <w:proofErr w:type="spellStart"/>
+      <w:r>
+        <w:rPr>
+          <w:b/>
+          <w:bCs/>
+        </w:rPr>
+        <w:t>ProgramInternalForm</w:t>
+      </w:r>
+      <w:proofErr w:type="spellEnd"/>
+      <w:r>
+        <w:rPr>
+          <w:b/>
+          <w:bCs/>
+        </w:rPr>
+        <w:t>:</w:t>
+      </w:r>
+    </w:p>
+    <w:p>
+      <w:pPr>
+        <w:rPr>
+          <w:b/>
+          <w:bCs/>
+        </w:rPr>
+      </w:pPr>
+    </w:p>
+    <w:p>
+      <w:r>
+        <w:t xml:space="preserve">My PIF class is made from a List in which I keep each token/identifier/constant + its position in the symbol table and a list of integers, where each integer represents the category of the string from the previous list (0 – constant, 1 - identifier, 2 -  </w:t>
+      </w:r>
+      <w:proofErr w:type="spellStart"/>
+      <w:r>
+        <w:t>reservedWord</w:t>
+      </w:r>
+      <w:proofErr w:type="spellEnd"/>
+      <w:r>
+        <w:t>, 3 – operator, 4 – separators).</w:t>
+      </w:r>
+    </w:p>
+    <w:p/>
+    <w:p>
+      <w:r>
+        <w:t xml:space="preserve">    /**</w:t>
+      </w:r>
+    </w:p>
+    <w:p>
+      <w:r>
+        <w:t xml:space="preserve">     * We initialize the two lists from the class</w:t>
+      </w:r>
+    </w:p>
+    <w:p>
+      <w:r>
+        <w:t xml:space="preserve">     */</w:t>
+      </w:r>
+    </w:p>
+    <w:p>
+      <w:pPr>
+        <w:rPr>
+          <w:b/>
+          <w:bCs/>
+        </w:rPr>
+      </w:pPr>
+      <w:r>
+        <w:rPr>
+          <w:b/>
+          <w:bCs/>
+        </w:rPr>
+        <w:t xml:space="preserve">    public </w:t>
+      </w:r>
+      <w:proofErr w:type="spellStart"/>
+      <w:proofErr w:type="gramStart"/>
+      <w:r>
+        <w:rPr>
+          <w:b/>
+          <w:bCs/>
+        </w:rPr>
+        <w:t>ProgramInternalForm</w:t>
+      </w:r>
+      <w:proofErr w:type="spellEnd"/>
+      <w:r>
+        <w:rPr>
+          <w:b/>
+          <w:bCs/>
+        </w:rPr>
+        <w:t>(</w:t>
+      </w:r>
+      <w:proofErr w:type="gramEnd"/>
+      <w:r>
+        <w:rPr>
+          <w:b/>
+          <w:bCs/>
+        </w:rPr>
+        <w:t>)</w:t>
+      </w:r>
+      <w:r>
+        <w:rPr>
+          <w:b/>
+          <w:bCs/>
+        </w:rPr>
+        <w:tab/>
+      </w:r>
+    </w:p>
+    <w:p>
+      <w:pPr>
+        <w:rPr>
+          <w:b/>
+          <w:bCs/>
+        </w:rPr>
+      </w:pPr>
+    </w:p>
+    <w:p>
+      <w:r>
+        <w:t xml:space="preserve">    /**</w:t>
+      </w:r>
+    </w:p>
+    <w:p>
+      <w:r>
+        <w:t xml:space="preserve">     * We add a token/identifier/constant to its list + their position in the symbol table and we also add the category in the list of types</w:t>
+      </w:r>
+    </w:p>
+    <w:p>
+      <w:r>
+        <w:t xml:space="preserve">     * @param pair - Is a pair which is composed of the token/constant/</w:t>
+      </w:r>
+      <w:proofErr w:type="spellStart"/>
+      <w:r>
+        <w:t>idenfitier</w:t>
+      </w:r>
+      <w:proofErr w:type="spellEnd"/>
+      <w:r>
+        <w:t xml:space="preserve"> + its position in the symbol table</w:t>
+      </w:r>
+    </w:p>
+    <w:p>
+      <w:r>
+        <w:t xml:space="preserve">     * @param type - The category of the token (2, 3, 4) or constant (0) or identifier (1)</w:t>
+      </w:r>
+    </w:p>
+    <w:p>
+      <w:r>
+        <w:t xml:space="preserve">     */</w:t>
+      </w:r>
+    </w:p>
+    <w:p>
+      <w:pPr>
+        <w:rPr>
+          <w:b/>
+          <w:bCs/>
+        </w:rPr>
+      </w:pPr>
+      <w:r>
+        <w:rPr>
+          <w:b/>
+          <w:bCs/>
+        </w:rPr>
+        <w:t xml:space="preserve">    public void </w:t>
+      </w:r>
+      <w:proofErr w:type="gramStart"/>
+      <w:r>
+        <w:rPr>
+          <w:b/>
+          <w:bCs/>
+        </w:rPr>
         <w:t>add(</w:t>
       </w:r>
       <w:proofErr w:type="gramEnd"/>
       <w:r>
-        <w:t>String term) – adds an element to the symbol table</w:t>
-      </w:r>
-    </w:p>
-    <w:p>
-      <w:r>
-        <w:t xml:space="preserve">All those methods, expect the hash method are implemented in the </w:t>
-      </w:r>
-      <w:proofErr w:type="spellStart"/>
-      <w:r>
-        <w:t>SymbolTable</w:t>
-      </w:r>
-      <w:proofErr w:type="spellEnd"/>
-      <w:r>
-        <w:t xml:space="preserve"> class.</w:t>
-      </w:r>
-    </w:p>
-    <w:p>
-      <w:r>
-        <w:t>I have also defined the Pair as a data structure. It is composed of 2 integer numbers.</w:t>
+        <w:rPr>
+          <w:b/>
+          <w:bCs/>
+        </w:rPr>
+        <w:t>Pair&lt;String, Pair&lt;Integer, Integer&gt;&gt; pair, Integer type)</w:t>
+      </w:r>
+    </w:p>
+    <w:p/>
+    <w:p/>
+    <w:p>
+      <w:r>
+        <w:t xml:space="preserve">I have also </w:t>
+      </w:r>
+      <w:r>
+        <w:t xml:space="preserve">changed </w:t>
+      </w:r>
+      <w:r>
+        <w:t>the</w:t>
+      </w:r>
+      <w:r>
+        <w:t xml:space="preserve"> definition for my</w:t>
+      </w:r>
+      <w:r>
+        <w:t xml:space="preserve"> Pair</w:t>
+      </w:r>
+      <w:r>
+        <w:t xml:space="preserve"> class. It is now made as a generic data structure.</w:t>
       </w:r>
     </w:p>
     <w:sectPr>
@@ -155,7 +1168,7 @@
 </file>
 
 <file path=word/styles.xml><?xml version="1.0" encoding="utf-8"?>
-<w:styles xmlns:mc="http://schemas.openxmlformats.org/markup-compatibility/2006" xmlns:r="http://schemas.openxmlformats.org/officeDocument/2006/relationships" xmlns:w="http://schemas.openxmlformats.org/wordprocessingml/2006/main" xmlns:w14="http://schemas.microsoft.com/office/word/2010/wordml" xmlns:w15="http://schemas.microsoft.com/office/word/2012/wordml" xmlns:w16cex="http://schemas.microsoft.com/office/word/2018/wordml/cex" xmlns:w16cid="http://schemas.microsoft.com/office/word/2016/wordml/cid" xmlns:w16="http://schemas.microsoft.com/office/word/2018/wordml" xmlns:w16sdtdh="http://schemas.microsoft.com/office/word/2020/wordml/sdtdatahash" xmlns:w16se="http://schemas.microsoft.com/office/word/2015/wordml/symex" mc:Ignorable="w14 w15 w16se w16cid w16 w16cex w16sdtdh">
+<w:styles xmlns:mc="http://schemas.openxmlformats.org/markup-compatibility/2006" xmlns:r="http://schemas.openxmlformats.org/officeDocument/2006/relationships" xmlns:w="http://schemas.openxmlformats.org/wordprocessingml/2006/main" xmlns:w14="http://schemas.microsoft.com/office/word/2010/wordml" xmlns:w15="http://schemas.microsoft.com/office/word/2012/wordml" xmlns:w16cid="http://schemas.microsoft.com/office/word/2016/wordml/cid" xmlns:w16se="http://schemas.microsoft.com/office/word/2015/wordml/symex" mc:Ignorable="w14 w15 w16se w16cid">
   <w:docDefaults>
     <w:rPrDefault>
       <w:rPr>
@@ -580,6 +1593,29 @@
     <w:semiHidden/>
     <w:unhideWhenUsed/>
   </w:style>
+  <w:style w:type="character" w:styleId="Hyperlink">
+    <w:name w:val="Hyperlink"/>
+    <w:basedOn w:val="DefaultParagraphFont"/>
+    <w:uiPriority w:val="99"/>
+    <w:unhideWhenUsed/>
+    <w:rsid w:val="0035589E"/>
+    <w:rPr>
+      <w:color w:val="0563C1" w:themeColor="hyperlink"/>
+      <w:u w:val="single"/>
+    </w:rPr>
+  </w:style>
+  <w:style w:type="character" w:styleId="UnresolvedMention">
+    <w:name w:val="Unresolved Mention"/>
+    <w:basedOn w:val="DefaultParagraphFont"/>
+    <w:uiPriority w:val="99"/>
+    <w:semiHidden/>
+    <w:unhideWhenUsed/>
+    <w:rsid w:val="0035589E"/>
+    <w:rPr>
+      <w:color w:val="605E5C"/>
+      <w:shd w:val="clear" w:color="auto" w:fill="E1DFDD"/>
+    </w:rPr>
+  </w:style>
 </w:styles>
 </file>
 

</xml_diff>